<commit_message>
commit api fix, document fix and react
</commit_message>
<xml_diff>
--- a/documents/CINI_471012861_PROJ3.docx
+++ b/documents/CINI_471012861_PROJ3.docx
@@ -1,6 +1,6 @@
 
 <file path=word/document.xml><?xml version="1.0" encoding="utf-8"?>
-<w:document xmlns:wpc="http://schemas.microsoft.com/office/word/2010/wordprocessingCanvas" xmlns:cx="http://schemas.microsoft.com/office/drawing/2014/chartex" xmlns:cx1="http://schemas.microsoft.com/office/drawing/2015/9/8/chartex" xmlns:cx2="http://schemas.microsoft.com/office/drawing/2015/10/21/chartex" xmlns:cx3="http://schemas.microsoft.com/office/drawing/2016/5/9/chartex" xmlns:cx4="http://schemas.microsoft.com/office/drawing/2016/5/10/chartex" xmlns:cx5="http://schemas.microsoft.com/office/drawing/2016/5/11/chartex" xmlns:cx6="http://schemas.microsoft.com/office/drawing/2016/5/12/chartex" xmlns:cx7="http://schemas.microsoft.com/office/drawing/2016/5/13/chartex" xmlns:cx8="http://schemas.microsoft.com/office/drawing/2016/5/14/chartex" xmlns:mc="http://schemas.openxmlformats.org/markup-compatibility/2006" xmlns:aink="http://schemas.microsoft.com/office/drawing/2016/ink" xmlns:am3d="http://schemas.microsoft.com/office/drawing/2017/model3d" xmlns:o="urn:schemas-microsoft-com:office:office" xmlns:r="http://schemas.openxmlformats.org/officeDocument/2006/relationships" xmlns:m="http://schemas.openxmlformats.org/officeDocument/2006/math" xmlns:v="urn:schemas-microsoft-com:vml" xmlns:wp14="http://schemas.microsoft.com/office/word/2010/wordprocessingDrawing" xmlns:wp="http://schemas.openxmlformats.org/drawingml/2006/wordprocessingDrawing" xmlns:w10="urn:schemas-microsoft-com:office:word" xmlns:w="http://schemas.openxmlformats.org/wordprocessingml/2006/main" xmlns:w14="http://schemas.microsoft.com/office/word/2010/wordml" xmlns:w15="http://schemas.microsoft.com/office/word/2012/wordml" xmlns:w16cex="http://schemas.microsoft.com/office/word/2018/wordml/cex" xmlns:w16cid="http://schemas.microsoft.com/office/word/2016/wordml/cid" xmlns:w16="http://schemas.microsoft.com/office/word/2018/wordml" xmlns:w16se="http://schemas.microsoft.com/office/word/2015/wordml/symex" xmlns:wpg="http://schemas.microsoft.com/office/word/2010/wordprocessingGroup" xmlns:wpi="http://schemas.microsoft.com/office/word/2010/wordprocessingInk" xmlns:wne="http://schemas.microsoft.com/office/word/2006/wordml" xmlns:wps="http://schemas.microsoft.com/office/word/2010/wordprocessingShape" mc:Ignorable="w14 w15 w16se w16cid w16 w16cex wp14">
+<w:document xmlns:wpc="http://schemas.microsoft.com/office/word/2010/wordprocessingCanvas" xmlns:cx="http://schemas.microsoft.com/office/drawing/2014/chartex" xmlns:cx1="http://schemas.microsoft.com/office/drawing/2015/9/8/chartex" xmlns:cx2="http://schemas.microsoft.com/office/drawing/2015/10/21/chartex" xmlns:cx3="http://schemas.microsoft.com/office/drawing/2016/5/9/chartex" xmlns:cx4="http://schemas.microsoft.com/office/drawing/2016/5/10/chartex" xmlns:cx5="http://schemas.microsoft.com/office/drawing/2016/5/11/chartex" xmlns:cx6="http://schemas.microsoft.com/office/drawing/2016/5/12/chartex" xmlns:cx7="http://schemas.microsoft.com/office/drawing/2016/5/13/chartex" xmlns:cx8="http://schemas.microsoft.com/office/drawing/2016/5/14/chartex" xmlns:mc="http://schemas.openxmlformats.org/markup-compatibility/2006" xmlns:aink="http://schemas.microsoft.com/office/drawing/2016/ink" xmlns:am3d="http://schemas.microsoft.com/office/drawing/2017/model3d" xmlns:o="urn:schemas-microsoft-com:office:office" xmlns:r="http://schemas.openxmlformats.org/officeDocument/2006/relationships" xmlns:m="http://schemas.openxmlformats.org/officeDocument/2006/math" xmlns:v="urn:schemas-microsoft-com:vml" xmlns:wp14="http://schemas.microsoft.com/office/word/2010/wordprocessingDrawing" xmlns:wp="http://schemas.openxmlformats.org/drawingml/2006/wordprocessingDrawing" xmlns:w10="urn:schemas-microsoft-com:office:word" xmlns:w="http://schemas.openxmlformats.org/wordprocessingml/2006/main" xmlns:w14="http://schemas.microsoft.com/office/word/2010/wordml" xmlns:w15="http://schemas.microsoft.com/office/word/2012/wordml" xmlns:w16cex="http://schemas.microsoft.com/office/word/2018/wordml/cex" xmlns:w16cid="http://schemas.microsoft.com/office/word/2016/wordml/cid" xmlns:w16="http://schemas.microsoft.com/office/word/2018/wordml" xmlns:w16sdtdh="http://schemas.microsoft.com/office/word/2020/wordml/sdtdatahash" xmlns:w16se="http://schemas.microsoft.com/office/word/2015/wordml/symex" xmlns:wpg="http://schemas.microsoft.com/office/word/2010/wordprocessingGroup" xmlns:wpi="http://schemas.microsoft.com/office/word/2010/wordprocessingInk" xmlns:wne="http://schemas.microsoft.com/office/word/2006/wordml" xmlns:wps="http://schemas.microsoft.com/office/word/2010/wordprocessingShape" mc:Ignorable="w14 w15 w16se w16cid w16 w16cex w16sdtdh wp14">
   <w:body>
     <w:p>
       <w:pPr>
@@ -63,6 +63,24 @@
           <w:rFonts w:ascii="Calibri" w:eastAsia="Calibri" w:hAnsi="Calibri" w:cs="Calibri"/>
         </w:rPr>
       </w:pPr>
+      <w:r>
+        <w:rPr>
+          <w:rFonts w:ascii="Calibri" w:eastAsia="Calibri" w:hAnsi="Calibri" w:cs="Calibri"/>
+        </w:rPr>
+        <w:t>(insert picture</w:t>
+      </w:r>
+      <w:r>
+        <w:rPr>
+          <w:rFonts w:ascii="Calibri" w:eastAsia="Calibri" w:hAnsi="Calibri" w:cs="Calibri"/>
+        </w:rPr>
+        <w:t>s</w:t>
+      </w:r>
+      <w:r>
+        <w:rPr>
+          <w:rFonts w:ascii="Calibri" w:eastAsia="Calibri" w:hAnsi="Calibri" w:cs="Calibri"/>
+        </w:rPr>
+        <w:t>)</w:t>
+      </w:r>
     </w:p>
     <w:p>
       <w:pPr>
@@ -110,26 +128,37 @@
         <w:rPr>
           <w:rFonts w:ascii="Calibri" w:eastAsia="Calibri" w:hAnsi="Calibri" w:cs="Calibri"/>
         </w:rPr>
-        <w:t>The two 3</w:t>
-      </w:r>
-      <w:r>
-        <w:rPr>
-          <w:rFonts w:ascii="Calibri" w:eastAsia="Calibri" w:hAnsi="Calibri" w:cs="Calibri"/>
-          <w:vertAlign w:val="superscript"/>
-        </w:rPr>
-        <w:t>rd</w:t>
-      </w:r>
-      <w:r>
-        <w:rPr>
-          <w:rFonts w:ascii="Calibri" w:eastAsia="Calibri" w:hAnsi="Calibri" w:cs="Calibri"/>
-        </w:rPr>
-        <w:t xml:space="preserve"> party frames that I utilised were: Google Maps API and Facebook API. The maps api was used to provide the user with an easier method of seeing the events near their locatio</w:t>
-      </w:r>
-      <w:r>
-        <w:rPr>
-          <w:rFonts w:ascii="Calibri" w:eastAsia="Calibri" w:hAnsi="Calibri" w:cs="Calibri"/>
-        </w:rPr>
-        <w:t>n. The Facebook api was integrated in order to offer another form of logging into the app.</w:t>
+        <w:t xml:space="preserve">The two </w:t>
+      </w:r>
+      <w:r>
+        <w:rPr>
+          <w:rFonts w:ascii="Calibri" w:eastAsia="Calibri" w:hAnsi="Calibri" w:cs="Calibri"/>
+        </w:rPr>
+        <w:t xml:space="preserve">frameworks chosen for this Admin Panel is </w:t>
+      </w:r>
+      <w:r>
+        <w:rPr>
+          <w:rFonts w:ascii="Calibri" w:eastAsia="Calibri" w:hAnsi="Calibri" w:cs="Calibri"/>
+        </w:rPr>
+        <w:t xml:space="preserve">React as it </w:t>
+      </w:r>
+      <w:r>
+        <w:rPr>
+          <w:rFonts w:ascii="Calibri" w:eastAsia="Calibri" w:hAnsi="Calibri" w:cs="Calibri"/>
+        </w:rPr>
+        <w:t xml:space="preserve">is the most widely used framework </w:t>
+      </w:r>
+      <w:r>
+        <w:rPr>
+          <w:rFonts w:ascii="Calibri" w:eastAsia="Calibri" w:hAnsi="Calibri" w:cs="Calibri"/>
+        </w:rPr>
+        <w:t xml:space="preserve">and Materialize a layout framework that </w:t>
+      </w:r>
+      <w:r>
+        <w:rPr>
+          <w:rFonts w:ascii="Calibri" w:eastAsia="Calibri" w:hAnsi="Calibri" w:cs="Calibri"/>
+        </w:rPr>
+        <w:t>was used for the front end of my web application</w:t>
       </w:r>
     </w:p>
     <w:p>
@@ -147,22 +176,41 @@
       </w:r>
     </w:p>
     <w:p>
-      <w:pPr>
-        <w:rPr>
-          <w:rFonts w:ascii="Calibri" w:eastAsia="Calibri" w:hAnsi="Calibri" w:cs="Calibri"/>
-        </w:rPr>
-      </w:pPr>
-      <w:r>
-        <w:rPr>
-          <w:rFonts w:ascii="Calibri" w:eastAsia="Calibri" w:hAnsi="Calibri" w:cs="Calibri"/>
-        </w:rPr>
-        <w:t>Originally I looked at Mapbox while deciding on which maps api would best fit the purpos</w:t>
-      </w:r>
-      <w:r>
-        <w:rPr>
-          <w:rFonts w:ascii="Calibri" w:eastAsia="Calibri" w:hAnsi="Calibri" w:cs="Calibri"/>
-        </w:rPr>
-        <w:t>e of my application.</w:t>
+      <w:r>
+        <w:rPr>
+          <w:rFonts w:ascii="Calibri" w:eastAsia="Calibri" w:hAnsi="Calibri" w:cs="Calibri"/>
+        </w:rPr>
+        <w:t>Originally,</w:t>
+      </w:r>
+      <w:r>
+        <w:rPr>
+          <w:rFonts w:ascii="Calibri" w:eastAsia="Calibri" w:hAnsi="Calibri" w:cs="Calibri"/>
+        </w:rPr>
+        <w:t xml:space="preserve"> I looked at Mapbox while deciding on which maps api would best fit the purpose of my application.</w:t>
+      </w:r>
+      <w:r>
+        <w:rPr>
+          <w:rFonts w:ascii="Calibri" w:eastAsia="Calibri" w:hAnsi="Calibri" w:cs="Calibri"/>
+        </w:rPr>
+        <w:t xml:space="preserve"> </w:t>
+      </w:r>
+      <w:r>
+        <w:rPr>
+          <w:rFonts w:ascii="Calibri" w:eastAsia="Calibri" w:hAnsi="Calibri" w:cs="Calibri"/>
+        </w:rPr>
+        <w:t xml:space="preserve">Another </w:t>
+      </w:r>
+      <w:r>
+        <w:rPr>
+          <w:rFonts w:ascii="Calibri" w:eastAsia="Calibri" w:hAnsi="Calibri" w:cs="Calibri"/>
+        </w:rPr>
+        <w:t xml:space="preserve">technology I investigated was Angular, I was deciding between that and React for the backend side of the admin panel. I ultimately decided on </w:t>
+      </w:r>
+      <w:r>
+        <w:rPr>
+          <w:rFonts w:ascii="Calibri" w:eastAsia="Calibri" w:hAnsi="Calibri" w:cs="Calibri"/>
+        </w:rPr>
+        <w:t>React as it was the framework most sought after in the job industry.</w:t>
       </w:r>
     </w:p>
     <w:p>
@@ -205,30 +253,84 @@
           <w:rFonts w:ascii="Calibri" w:eastAsia="Calibri" w:hAnsi="Calibri" w:cs="Calibri"/>
           <w:b/>
         </w:rPr>
-        <w:t>15. Describe why y</w:t>
-      </w:r>
-      <w:r>
-        <w:rPr>
-          <w:rFonts w:ascii="Calibri" w:eastAsia="Calibri" w:hAnsi="Calibri" w:cs="Calibri"/>
-          <w:b/>
-        </w:rPr>
-        <w:t>ou chose this particular encryption technology</w:t>
-      </w:r>
-    </w:p>
-    <w:p>
-      <w:pPr>
-        <w:rPr>
-          <w:rFonts w:ascii="Calibri" w:eastAsia="Calibri" w:hAnsi="Calibri" w:cs="Calibri"/>
-        </w:rPr>
-      </w:pPr>
-      <w:r>
-        <w:rPr>
-          <w:rFonts w:ascii="Calibri" w:eastAsia="Calibri" w:hAnsi="Calibri" w:cs="Calibri"/>
-        </w:rPr>
-        <w:t>I chose this encryption technology because it is</w:t>
+        <w:t>15. Describe why you chose this particular encryption technology</w:t>
+      </w:r>
+    </w:p>
+    <w:p>
+      <w:pPr>
+        <w:rPr>
+          <w:rFonts w:ascii="Calibri" w:eastAsia="Calibri" w:hAnsi="Calibri" w:cs="Calibri"/>
+        </w:rPr>
+      </w:pPr>
+      <w:r>
+        <w:rPr>
+          <w:rFonts w:ascii="Calibri" w:eastAsia="Calibri" w:hAnsi="Calibri" w:cs="Calibri"/>
+        </w:rPr>
+        <w:t xml:space="preserve">I chose </w:t>
+      </w:r>
+      <w:r>
+        <w:rPr>
+          <w:rFonts w:ascii="Calibri" w:eastAsia="Calibri" w:hAnsi="Calibri" w:cs="Calibri"/>
+        </w:rPr>
+        <w:t xml:space="preserve">to rely on </w:t>
+      </w:r>
+      <w:r>
+        <w:rPr>
+          <w:rFonts w:ascii="Calibri" w:eastAsia="Calibri" w:hAnsi="Calibri" w:cs="Calibri"/>
+        </w:rPr>
+        <w:t xml:space="preserve">the default php sanitisation </w:t>
+      </w:r>
+      <w:r>
+        <w:rPr>
+          <w:rFonts w:ascii="Calibri" w:eastAsia="Calibri" w:hAnsi="Calibri" w:cs="Calibri"/>
+        </w:rPr>
+        <w:t xml:space="preserve">encryption </w:t>
+      </w:r>
+      <w:r>
+        <w:rPr>
+          <w:rFonts w:ascii="Calibri" w:eastAsia="Calibri" w:hAnsi="Calibri" w:cs="Calibri"/>
+        </w:rPr>
+        <w:t xml:space="preserve">instead of </w:t>
+      </w:r>
+      <w:r>
+        <w:rPr>
+          <w:rFonts w:ascii="Calibri" w:eastAsia="Calibri" w:hAnsi="Calibri" w:cs="Calibri"/>
+        </w:rPr>
+        <w:t xml:space="preserve">electing to </w:t>
+      </w:r>
+      <w:r>
+        <w:rPr>
+          <w:rFonts w:ascii="Calibri" w:eastAsia="Calibri" w:hAnsi="Calibri" w:cs="Calibri"/>
+        </w:rPr>
+        <w:t xml:space="preserve">introduce another </w:t>
+      </w:r>
+      <w:r>
+        <w:rPr>
+          <w:rFonts w:ascii="Calibri" w:eastAsia="Calibri" w:hAnsi="Calibri" w:cs="Calibri"/>
+        </w:rPr>
+        <w:t>way of doing it</w:t>
+      </w:r>
+      <w:r>
+        <w:rPr>
+          <w:rFonts w:ascii="Calibri" w:eastAsia="Calibri" w:hAnsi="Calibri" w:cs="Calibri"/>
+        </w:rPr>
+        <w:t xml:space="preserve"> into the mix</w:t>
+      </w:r>
+      <w:r>
+        <w:rPr>
+          <w:rFonts w:ascii="Calibri" w:eastAsia="Calibri" w:hAnsi="Calibri" w:cs="Calibri"/>
+        </w:rPr>
+        <w:t xml:space="preserve"> as I felt</w:t>
+      </w:r>
+      <w:r>
+        <w:rPr>
+          <w:rFonts w:ascii="Calibri" w:eastAsia="Calibri" w:hAnsi="Calibri" w:cs="Calibri"/>
+        </w:rPr>
+        <w:t xml:space="preserve"> I had all the technologies I needed.</w:t>
       </w:r>
     </w:p>
     <w:sectPr>
+      <w:headerReference w:type="default" r:id="rId6"/>
       <w:pgSz w:w="11906" w:h="16838"/>
       <w:pgMar w:top="1440" w:right="1440" w:bottom="1440" w:left="1440" w:header="708" w:footer="708" w:gutter="0"/>
       <w:cols w:space="708"/>
@@ -238,8 +340,79 @@
 </w:document>
 </file>
 
+<file path=word/endnotes.xml><?xml version="1.0" encoding="utf-8"?>
+<w:endnotes xmlns:wpc="http://schemas.microsoft.com/office/word/2010/wordprocessingCanvas" xmlns:cx="http://schemas.microsoft.com/office/drawing/2014/chartex" xmlns:cx1="http://schemas.microsoft.com/office/drawing/2015/9/8/chartex" xmlns:cx2="http://schemas.microsoft.com/office/drawing/2015/10/21/chartex" xmlns:cx3="http://schemas.microsoft.com/office/drawing/2016/5/9/chartex" xmlns:cx4="http://schemas.microsoft.com/office/drawing/2016/5/10/chartex" xmlns:cx5="http://schemas.microsoft.com/office/drawing/2016/5/11/chartex" xmlns:cx6="http://schemas.microsoft.com/office/drawing/2016/5/12/chartex" xmlns:cx7="http://schemas.microsoft.com/office/drawing/2016/5/13/chartex" xmlns:cx8="http://schemas.microsoft.com/office/drawing/2016/5/14/chartex" xmlns:mc="http://schemas.openxmlformats.org/markup-compatibility/2006" xmlns:aink="http://schemas.microsoft.com/office/drawing/2016/ink" xmlns:am3d="http://schemas.microsoft.com/office/drawing/2017/model3d" xmlns:o="urn:schemas-microsoft-com:office:office" xmlns:r="http://schemas.openxmlformats.org/officeDocument/2006/relationships" xmlns:m="http://schemas.openxmlformats.org/officeDocument/2006/math" xmlns:v="urn:schemas-microsoft-com:vml" xmlns:wp14="http://schemas.microsoft.com/office/word/2010/wordprocessingDrawing" xmlns:wp="http://schemas.openxmlformats.org/drawingml/2006/wordprocessingDrawing" xmlns:w10="urn:schemas-microsoft-com:office:word" xmlns:w="http://schemas.openxmlformats.org/wordprocessingml/2006/main" xmlns:w14="http://schemas.microsoft.com/office/word/2010/wordml" xmlns:w15="http://schemas.microsoft.com/office/word/2012/wordml" xmlns:w16cex="http://schemas.microsoft.com/office/word/2018/wordml/cex" xmlns:w16cid="http://schemas.microsoft.com/office/word/2016/wordml/cid" xmlns:w16="http://schemas.microsoft.com/office/word/2018/wordml" xmlns:w16sdtdh="http://schemas.microsoft.com/office/word/2020/wordml/sdtdatahash" xmlns:w16se="http://schemas.microsoft.com/office/word/2015/wordml/symex" xmlns:wpg="http://schemas.microsoft.com/office/word/2010/wordprocessingGroup" xmlns:wpi="http://schemas.microsoft.com/office/word/2010/wordprocessingInk" xmlns:wne="http://schemas.microsoft.com/office/word/2006/wordml" xmlns:wps="http://schemas.microsoft.com/office/word/2010/wordprocessingShape" mc:Ignorable="w14 w15 w16se w16cid w16 w16cex w16sdtdh wp14">
+  <w:endnote w:type="separator" w:id="-1">
+    <w:p>
+      <w:pPr>
+        <w:spacing w:after="0" w:line="240" w:lineRule="auto"/>
+      </w:pPr>
+      <w:r>
+        <w:separator/>
+      </w:r>
+    </w:p>
+  </w:endnote>
+  <w:endnote w:type="continuationSeparator" w:id="0">
+    <w:p>
+      <w:pPr>
+        <w:spacing w:after="0" w:line="240" w:lineRule="auto"/>
+      </w:pPr>
+      <w:r>
+        <w:continuationSeparator/>
+      </w:r>
+    </w:p>
+  </w:endnote>
+</w:endnotes>
+</file>
+
+<file path=word/footnotes.xml><?xml version="1.0" encoding="utf-8"?>
+<w:footnotes xmlns:wpc="http://schemas.microsoft.com/office/word/2010/wordprocessingCanvas" xmlns:cx="http://schemas.microsoft.com/office/drawing/2014/chartex" xmlns:cx1="http://schemas.microsoft.com/office/drawing/2015/9/8/chartex" xmlns:cx2="http://schemas.microsoft.com/office/drawing/2015/10/21/chartex" xmlns:cx3="http://schemas.microsoft.com/office/drawing/2016/5/9/chartex" xmlns:cx4="http://schemas.microsoft.com/office/drawing/2016/5/10/chartex" xmlns:cx5="http://schemas.microsoft.com/office/drawing/2016/5/11/chartex" xmlns:cx6="http://schemas.microsoft.com/office/drawing/2016/5/12/chartex" xmlns:cx7="http://schemas.microsoft.com/office/drawing/2016/5/13/chartex" xmlns:cx8="http://schemas.microsoft.com/office/drawing/2016/5/14/chartex" xmlns:mc="http://schemas.openxmlformats.org/markup-compatibility/2006" xmlns:aink="http://schemas.microsoft.com/office/drawing/2016/ink" xmlns:am3d="http://schemas.microsoft.com/office/drawing/2017/model3d" xmlns:o="urn:schemas-microsoft-com:office:office" xmlns:r="http://schemas.openxmlformats.org/officeDocument/2006/relationships" xmlns:m="http://schemas.openxmlformats.org/officeDocument/2006/math" xmlns:v="urn:schemas-microsoft-com:vml" xmlns:wp14="http://schemas.microsoft.com/office/word/2010/wordprocessingDrawing" xmlns:wp="http://schemas.openxmlformats.org/drawingml/2006/wordprocessingDrawing" xmlns:w10="urn:schemas-microsoft-com:office:word" xmlns:w="http://schemas.openxmlformats.org/wordprocessingml/2006/main" xmlns:w14="http://schemas.microsoft.com/office/word/2010/wordml" xmlns:w15="http://schemas.microsoft.com/office/word/2012/wordml" xmlns:w16cex="http://schemas.microsoft.com/office/word/2018/wordml/cex" xmlns:w16cid="http://schemas.microsoft.com/office/word/2016/wordml/cid" xmlns:w16="http://schemas.microsoft.com/office/word/2018/wordml" xmlns:w16sdtdh="http://schemas.microsoft.com/office/word/2020/wordml/sdtdatahash" xmlns:w16se="http://schemas.microsoft.com/office/word/2015/wordml/symex" xmlns:wpg="http://schemas.microsoft.com/office/word/2010/wordprocessingGroup" xmlns:wpi="http://schemas.microsoft.com/office/word/2010/wordprocessingInk" xmlns:wne="http://schemas.microsoft.com/office/word/2006/wordml" xmlns:wps="http://schemas.microsoft.com/office/word/2010/wordprocessingShape" mc:Ignorable="w14 w15 w16se w16cid w16 w16cex w16sdtdh wp14">
+  <w:footnote w:type="separator" w:id="-1">
+    <w:p>
+      <w:pPr>
+        <w:spacing w:after="0" w:line="240" w:lineRule="auto"/>
+      </w:pPr>
+      <w:r>
+        <w:separator/>
+      </w:r>
+    </w:p>
+  </w:footnote>
+  <w:footnote w:type="continuationSeparator" w:id="0">
+    <w:p>
+      <w:pPr>
+        <w:spacing w:after="0" w:line="240" w:lineRule="auto"/>
+      </w:pPr>
+      <w:r>
+        <w:continuationSeparator/>
+      </w:r>
+    </w:p>
+  </w:footnote>
+</w:footnotes>
+</file>
+
+<file path=word/header1.xml><?xml version="1.0" encoding="utf-8"?>
+<w:hdr xmlns:wpc="http://schemas.microsoft.com/office/word/2010/wordprocessingCanvas" xmlns:cx="http://schemas.microsoft.com/office/drawing/2014/chartex" xmlns:cx1="http://schemas.microsoft.com/office/drawing/2015/9/8/chartex" xmlns:cx2="http://schemas.microsoft.com/office/drawing/2015/10/21/chartex" xmlns:cx3="http://schemas.microsoft.com/office/drawing/2016/5/9/chartex" xmlns:cx4="http://schemas.microsoft.com/office/drawing/2016/5/10/chartex" xmlns:cx5="http://schemas.microsoft.com/office/drawing/2016/5/11/chartex" xmlns:cx6="http://schemas.microsoft.com/office/drawing/2016/5/12/chartex" xmlns:cx7="http://schemas.microsoft.com/office/drawing/2016/5/13/chartex" xmlns:cx8="http://schemas.microsoft.com/office/drawing/2016/5/14/chartex" xmlns:mc="http://schemas.openxmlformats.org/markup-compatibility/2006" xmlns:aink="http://schemas.microsoft.com/office/drawing/2016/ink" xmlns:am3d="http://schemas.microsoft.com/office/drawing/2017/model3d" xmlns:o="urn:schemas-microsoft-com:office:office" xmlns:r="http://schemas.openxmlformats.org/officeDocument/2006/relationships" xmlns:m="http://schemas.openxmlformats.org/officeDocument/2006/math" xmlns:v="urn:schemas-microsoft-com:vml" xmlns:wp14="http://schemas.microsoft.com/office/word/2010/wordprocessingDrawing" xmlns:wp="http://schemas.openxmlformats.org/drawingml/2006/wordprocessingDrawing" xmlns:w10="urn:schemas-microsoft-com:office:word" xmlns:w="http://schemas.openxmlformats.org/wordprocessingml/2006/main" xmlns:w14="http://schemas.microsoft.com/office/word/2010/wordml" xmlns:w15="http://schemas.microsoft.com/office/word/2012/wordml" xmlns:w16cex="http://schemas.microsoft.com/office/word/2018/wordml/cex" xmlns:w16cid="http://schemas.microsoft.com/office/word/2016/wordml/cid" xmlns:w16="http://schemas.microsoft.com/office/word/2018/wordml" xmlns:w16sdtdh="http://schemas.microsoft.com/office/word/2020/wordml/sdtdatahash" xmlns:w16se="http://schemas.microsoft.com/office/word/2015/wordml/symex" xmlns:wpg="http://schemas.microsoft.com/office/word/2010/wordprocessingGroup" xmlns:wpi="http://schemas.microsoft.com/office/word/2010/wordprocessingInk" xmlns:wne="http://schemas.microsoft.com/office/word/2006/wordml" xmlns:wps="http://schemas.microsoft.com/office/word/2010/wordprocessingShape" mc:Ignorable="w14 w15 w16se w16cid w16 w16cex w16sdtdh wp14">
+  <w:p>
+    <w:pPr>
+      <w:pStyle w:val="Header"/>
+    </w:pPr>
+    <w:r>
+      <w:t>Mallorie Cini</w:t>
+    </w:r>
+  </w:p>
+  <w:p>
+    <w:pPr>
+      <w:pStyle w:val="Header"/>
+    </w:pPr>
+    <w:r>
+      <w:t>Student Number: 471012861</w:t>
+    </w:r>
+  </w:p>
+</w:hdr>
+</file>
+
 <file path=word/styles.xml><?xml version="1.0" encoding="utf-8"?>
-<w:styles xmlns:mc="http://schemas.openxmlformats.org/markup-compatibility/2006" xmlns:r="http://schemas.openxmlformats.org/officeDocument/2006/relationships" xmlns:w="http://schemas.openxmlformats.org/wordprocessingml/2006/main" xmlns:w14="http://schemas.microsoft.com/office/word/2010/wordml" xmlns:w15="http://schemas.microsoft.com/office/word/2012/wordml" xmlns:w16cex="http://schemas.microsoft.com/office/word/2018/wordml/cex" xmlns:w16cid="http://schemas.microsoft.com/office/word/2016/wordml/cid" xmlns:w16="http://schemas.microsoft.com/office/word/2018/wordml" xmlns:w16se="http://schemas.microsoft.com/office/word/2015/wordml/symex" mc:Ignorable="w14 w15 w16se w16cid w16 w16cex">
+<w:styles xmlns:mc="http://schemas.openxmlformats.org/markup-compatibility/2006" xmlns:r="http://schemas.openxmlformats.org/officeDocument/2006/relationships" xmlns:w="http://schemas.openxmlformats.org/wordprocessingml/2006/main" xmlns:w14="http://schemas.microsoft.com/office/word/2010/wordml" xmlns:w15="http://schemas.microsoft.com/office/word/2012/wordml" xmlns:w16cex="http://schemas.microsoft.com/office/word/2018/wordml/cex" xmlns:w16cid="http://schemas.microsoft.com/office/word/2016/wordml/cid" xmlns:w16="http://schemas.microsoft.com/office/word/2018/wordml" xmlns:w16sdtdh="http://schemas.microsoft.com/office/word/2020/wordml/sdtdatahash" xmlns:w16se="http://schemas.microsoft.com/office/word/2015/wordml/symex" mc:Ignorable="w14 w15 w16se w16cid w16 w16cex w16sdtdh">
   <w:docDefaults>
     <w:rPrDefault>
       <w:rPr>
@@ -640,7 +813,6 @@
   <w:style w:type="character" w:default="1" w:styleId="DefaultParagraphFont">
     <w:name w:val="Default Paragraph Font"/>
     <w:uiPriority w:val="1"/>
-    <w:semiHidden/>
     <w:unhideWhenUsed/>
   </w:style>
   <w:style w:type="table" w:default="1" w:styleId="TableNormal">
@@ -663,6 +835,50 @@
     <w:uiPriority w:val="99"/>
     <w:semiHidden/>
     <w:unhideWhenUsed/>
+  </w:style>
+  <w:style w:type="paragraph" w:styleId="Header">
+    <w:name w:val="header"/>
+    <w:basedOn w:val="Normal"/>
+    <w:link w:val="HeaderChar"/>
+    <w:uiPriority w:val="99"/>
+    <w:unhideWhenUsed/>
+    <w:rsid w:val="00A424F9"/>
+    <w:pPr>
+      <w:tabs>
+        <w:tab w:val="center" w:pos="4513"/>
+        <w:tab w:val="right" w:pos="9026"/>
+      </w:tabs>
+      <w:spacing w:after="0" w:line="240" w:lineRule="auto"/>
+    </w:pPr>
+  </w:style>
+  <w:style w:type="character" w:customStyle="1" w:styleId="HeaderChar">
+    <w:name w:val="Header Char"/>
+    <w:basedOn w:val="DefaultParagraphFont"/>
+    <w:link w:val="Header"/>
+    <w:uiPriority w:val="99"/>
+    <w:rsid w:val="00A424F9"/>
+  </w:style>
+  <w:style w:type="paragraph" w:styleId="Footer">
+    <w:name w:val="footer"/>
+    <w:basedOn w:val="Normal"/>
+    <w:link w:val="FooterChar"/>
+    <w:uiPriority w:val="99"/>
+    <w:unhideWhenUsed/>
+    <w:rsid w:val="00A424F9"/>
+    <w:pPr>
+      <w:tabs>
+        <w:tab w:val="center" w:pos="4513"/>
+        <w:tab w:val="right" w:pos="9026"/>
+      </w:tabs>
+      <w:spacing w:after="0" w:line="240" w:lineRule="auto"/>
+    </w:pPr>
+  </w:style>
+  <w:style w:type="character" w:customStyle="1" w:styleId="FooterChar">
+    <w:name w:val="Footer Char"/>
+    <w:basedOn w:val="DefaultParagraphFont"/>
+    <w:link w:val="Footer"/>
+    <w:uiPriority w:val="99"/>
+    <w:rsid w:val="00A424F9"/>
   </w:style>
 </w:styles>
 </file>

</xml_diff>

<commit_message>
commiting vaildation + cleaning up changes
</commit_message>
<xml_diff>
--- a/documents/CINI_471012861_PROJ3.docx
+++ b/documents/CINI_471012861_PROJ3.docx
@@ -176,7 +176,19 @@
         <w:rPr>
           <w:rFonts w:ascii="Calibri" w:eastAsia="Calibri" w:hAnsi="Calibri" w:cs="Calibri"/>
         </w:rPr>
-        <w:t xml:space="preserve">, I also used React Hooks forms in order to validate. </w:t>
+        <w:t>, I also used React Hooks forms in order to validate</w:t>
+      </w:r>
+      <w:r>
+        <w:rPr>
+          <w:rFonts w:ascii="Calibri" w:eastAsia="Calibri" w:hAnsi="Calibri" w:cs="Calibri"/>
+        </w:rPr>
+        <w:t xml:space="preserve"> my form values</w:t>
+      </w:r>
+      <w:r>
+        <w:rPr>
+          <w:rFonts w:ascii="Calibri" w:eastAsia="Calibri" w:hAnsi="Calibri" w:cs="Calibri"/>
+        </w:rPr>
+        <w:t xml:space="preserve">. </w:t>
       </w:r>
     </w:p>
     <w:p>
@@ -296,55 +308,31 @@
         <w:rPr>
           <w:rFonts w:ascii="Calibri" w:eastAsia="Calibri" w:hAnsi="Calibri" w:cs="Calibri"/>
         </w:rPr>
-        <w:t xml:space="preserve">the default php sanitisation </w:t>
-      </w:r>
-      <w:r>
-        <w:rPr>
-          <w:rFonts w:ascii="Calibri" w:eastAsia="Calibri" w:hAnsi="Calibri" w:cs="Calibri"/>
-        </w:rPr>
-        <w:t xml:space="preserve">encryption </w:t>
-      </w:r>
-      <w:r>
-        <w:rPr>
-          <w:rFonts w:ascii="Calibri" w:eastAsia="Calibri" w:hAnsi="Calibri" w:cs="Calibri"/>
-        </w:rPr>
-        <w:t xml:space="preserve">instead of </w:t>
-      </w:r>
-      <w:r>
-        <w:rPr>
-          <w:rFonts w:ascii="Calibri" w:eastAsia="Calibri" w:hAnsi="Calibri" w:cs="Calibri"/>
-        </w:rPr>
-        <w:t xml:space="preserve">electing to </w:t>
-      </w:r>
-      <w:r>
-        <w:rPr>
-          <w:rFonts w:ascii="Calibri" w:eastAsia="Calibri" w:hAnsi="Calibri" w:cs="Calibri"/>
-        </w:rPr>
-        <w:t xml:space="preserve">introduce another </w:t>
-      </w:r>
-      <w:r>
-        <w:rPr>
-          <w:rFonts w:ascii="Calibri" w:eastAsia="Calibri" w:hAnsi="Calibri" w:cs="Calibri"/>
-        </w:rPr>
-        <w:t>way of doing it</w:t>
-      </w:r>
-      <w:r>
-        <w:rPr>
-          <w:rFonts w:ascii="Calibri" w:eastAsia="Calibri" w:hAnsi="Calibri" w:cs="Calibri"/>
-        </w:rPr>
-        <w:t xml:space="preserve"> into the mix</w:t>
-      </w:r>
-      <w:r>
-        <w:rPr>
-          <w:rFonts w:ascii="Calibri" w:eastAsia="Calibri" w:hAnsi="Calibri" w:cs="Calibri"/>
-        </w:rPr>
-        <w:t xml:space="preserve"> as I felt</w:t>
-      </w:r>
-      <w:r>
-        <w:rPr>
-          <w:rFonts w:ascii="Calibri" w:eastAsia="Calibri" w:hAnsi="Calibri" w:cs="Calibri"/>
-        </w:rPr>
-        <w:t xml:space="preserve"> I had all the technologies I needed.</w:t>
+        <w:t xml:space="preserve">both the materialize validation along with incorporating react hook forms into the application as it also </w:t>
+      </w:r>
+      <w:r>
+        <w:rPr>
+          <w:rFonts w:ascii="Calibri" w:eastAsia="Calibri" w:hAnsi="Calibri" w:cs="Calibri"/>
+        </w:rPr>
+        <w:t xml:space="preserve">uses the default HTML validation techniques as well as </w:t>
+      </w:r>
+      <w:r>
+        <w:rPr>
+          <w:rFonts w:ascii="Calibri" w:eastAsia="Calibri" w:hAnsi="Calibri" w:cs="Calibri"/>
+        </w:rPr>
+        <w:t xml:space="preserve">aligning with </w:t>
+      </w:r>
+      <w:r>
+        <w:rPr>
+          <w:rFonts w:ascii="Calibri" w:eastAsia="Calibri" w:hAnsi="Calibri" w:cs="Calibri"/>
+        </w:rPr>
+        <w:t>existing</w:t>
+      </w:r>
+      <w:r>
+        <w:rPr>
+          <w:rFonts w:ascii="Calibri" w:eastAsia="Calibri" w:hAnsi="Calibri" w:cs="Calibri"/>
+        </w:rPr>
+        <w:t xml:space="preserve"> HTML standards for validating forms.</w:t>
       </w:r>
     </w:p>
     <w:sectPr>

</xml_diff>

<commit_message>
tweaking ws + sw and documents
</commit_message>
<xml_diff>
--- a/documents/CINI_471012861_PROJ3.docx
+++ b/documents/CINI_471012861_PROJ3.docx
@@ -84,6 +84,115 @@
     </w:p>
     <w:p>
       <w:pPr>
+        <w:rPr>
+          <w:rFonts w:ascii="Calibri" w:eastAsia="Calibri" w:hAnsi="Calibri" w:cs="Calibri"/>
+        </w:rPr>
+      </w:pPr>
+      <w:r>
+        <w:rPr>
+          <w:rFonts w:ascii="Calibri" w:eastAsia="Calibri" w:hAnsi="Calibri" w:cs="Calibri"/>
+          <w:noProof/>
+        </w:rPr>
+        <w:drawing>
+          <wp:inline distT="0" distB="0" distL="0" distR="0" wp14:anchorId="767EBC61" wp14:editId="1807678F">
+            <wp:extent cx="5722620" cy="3223260"/>
+            <wp:effectExtent l="0" t="0" r="0" b="0"/>
+            <wp:docPr id="3" name="Picture 3"/>
+            <wp:cNvGraphicFramePr>
+              <a:graphicFrameLocks xmlns:a="http://schemas.openxmlformats.org/drawingml/2006/main" noChangeAspect="1"/>
+            </wp:cNvGraphicFramePr>
+            <a:graphic xmlns:a="http://schemas.openxmlformats.org/drawingml/2006/main">
+              <a:graphicData uri="http://schemas.openxmlformats.org/drawingml/2006/picture">
+                <pic:pic xmlns:pic="http://schemas.openxmlformats.org/drawingml/2006/picture">
+                  <pic:nvPicPr>
+                    <pic:cNvPr id="0" name="Picture 2"/>
+                    <pic:cNvPicPr>
+                      <a:picLocks noChangeAspect="1" noChangeArrowheads="1"/>
+                    </pic:cNvPicPr>
+                  </pic:nvPicPr>
+                  <pic:blipFill>
+                    <a:blip r:embed="rId6" cstate="print">
+                      <a:extLst>
+                        <a:ext uri="{28A0092B-C50C-407E-A947-70E740481C1C}">
+                          <a14:useLocalDpi xmlns:a14="http://schemas.microsoft.com/office/drawing/2010/main" val="0"/>
+                        </a:ext>
+                      </a:extLst>
+                    </a:blip>
+                    <a:srcRect/>
+                    <a:stretch>
+                      <a:fillRect/>
+                    </a:stretch>
+                  </pic:blipFill>
+                  <pic:spPr bwMode="auto">
+                    <a:xfrm>
+                      <a:off x="0" y="0"/>
+                      <a:ext cx="5722620" cy="3223260"/>
+                    </a:xfrm>
+                    <a:prstGeom prst="rect">
+                      <a:avLst/>
+                    </a:prstGeom>
+                    <a:noFill/>
+                    <a:ln>
+                      <a:noFill/>
+                    </a:ln>
+                  </pic:spPr>
+                </pic:pic>
+              </a:graphicData>
+            </a:graphic>
+          </wp:inline>
+        </w:drawing>
+      </w:r>
+    </w:p>
+    <w:p>
+      <w:pPr>
+        <w:rPr>
+          <w:rFonts w:ascii="Calibri" w:eastAsia="Calibri" w:hAnsi="Calibri" w:cs="Calibri"/>
+        </w:rPr>
+      </w:pPr>
+      <w:r>
+        <w:rPr>
+          <w:noProof/>
+        </w:rPr>
+        <w:lastRenderedPageBreak/>
+        <w:drawing>
+          <wp:inline distT="0" distB="0" distL="0" distR="0" wp14:anchorId="77151AD9" wp14:editId="7FB3E20D">
+            <wp:extent cx="4543425" cy="5934075"/>
+            <wp:effectExtent l="0" t="0" r="9525" b="9525"/>
+            <wp:docPr id="1" name="Picture 1"/>
+            <wp:cNvGraphicFramePr>
+              <a:graphicFrameLocks xmlns:a="http://schemas.openxmlformats.org/drawingml/2006/main" noChangeAspect="1"/>
+            </wp:cNvGraphicFramePr>
+            <a:graphic xmlns:a="http://schemas.openxmlformats.org/drawingml/2006/main">
+              <a:graphicData uri="http://schemas.openxmlformats.org/drawingml/2006/picture">
+                <pic:pic xmlns:pic="http://schemas.openxmlformats.org/drawingml/2006/picture">
+                  <pic:nvPicPr>
+                    <pic:cNvPr id="1" name=""/>
+                    <pic:cNvPicPr/>
+                  </pic:nvPicPr>
+                  <pic:blipFill>
+                    <a:blip r:embed="rId7"/>
+                    <a:stretch>
+                      <a:fillRect/>
+                    </a:stretch>
+                  </pic:blipFill>
+                  <pic:spPr>
+                    <a:xfrm>
+                      <a:off x="0" y="0"/>
+                      <a:ext cx="4543425" cy="5934075"/>
+                    </a:xfrm>
+                    <a:prstGeom prst="rect">
+                      <a:avLst/>
+                    </a:prstGeom>
+                  </pic:spPr>
+                </pic:pic>
+              </a:graphicData>
+            </a:graphic>
+          </wp:inline>
+        </w:drawing>
+      </w:r>
+    </w:p>
+    <w:p>
+      <w:pPr>
         <w:keepNext/>
         <w:keepLines/>
         <w:spacing w:before="240" w:after="0"/>
@@ -188,7 +297,7 @@
         <w:rPr>
           <w:rFonts w:ascii="Calibri" w:eastAsia="Calibri" w:hAnsi="Calibri" w:cs="Calibri"/>
         </w:rPr>
-        <w:t xml:space="preserve">. </w:t>
+        <w:t xml:space="preserve"> and incorporating the standard html validation.</w:t>
       </w:r>
     </w:p>
     <w:p>
@@ -268,7 +377,44 @@
         <w:rPr>
           <w:rFonts w:ascii="Calibri" w:eastAsia="Calibri" w:hAnsi="Calibri" w:cs="Calibri"/>
         </w:rPr>
-        <w:t>It restricts access to certain elements by changing the display of certain links that logged in users should only have access to.</w:t>
+        <w:lastRenderedPageBreak/>
+        <w:t>It restricts access to certain elements by changing the display of certain links that logged in users should only have access to</w:t>
+      </w:r>
+      <w:r>
+        <w:rPr>
+          <w:rFonts w:ascii="Calibri" w:eastAsia="Calibri" w:hAnsi="Calibri" w:cs="Calibri"/>
+        </w:rPr>
+        <w:t xml:space="preserve"> by using both Sessions and </w:t>
+      </w:r>
+      <w:r>
+        <w:rPr>
+          <w:rFonts w:ascii="Calibri" w:eastAsia="Calibri" w:hAnsi="Calibri" w:cs="Calibri"/>
+        </w:rPr>
+        <w:t>local storage</w:t>
+      </w:r>
+      <w:r>
+        <w:rPr>
+          <w:rFonts w:ascii="Calibri" w:eastAsia="Calibri" w:hAnsi="Calibri" w:cs="Calibri"/>
+        </w:rPr>
+        <w:t xml:space="preserve"> for my normal application and I used React state in order to retain logged in status along with </w:t>
+      </w:r>
+      <w:r>
+        <w:rPr>
+          <w:rFonts w:ascii="Calibri" w:eastAsia="Calibri" w:hAnsi="Calibri" w:cs="Calibri"/>
+        </w:rPr>
+        <w:t xml:space="preserve">sessions + </w:t>
+      </w:r>
+      <w:r>
+        <w:rPr>
+          <w:rFonts w:ascii="Calibri" w:eastAsia="Calibri" w:hAnsi="Calibri" w:cs="Calibri"/>
+        </w:rPr>
+        <w:t>local storage</w:t>
+      </w:r>
+      <w:r>
+        <w:rPr>
+          <w:rFonts w:ascii="Calibri" w:eastAsia="Calibri" w:hAnsi="Calibri" w:cs="Calibri"/>
+        </w:rPr>
+        <w:t xml:space="preserve"> for my admin panel.</w:t>
       </w:r>
     </w:p>
     <w:p>
@@ -334,9 +480,39 @@
         </w:rPr>
         <w:t xml:space="preserve"> HTML standards for validating forms.</w:t>
       </w:r>
+      <w:r>
+        <w:rPr>
+          <w:rFonts w:ascii="Calibri" w:eastAsia="Calibri" w:hAnsi="Calibri" w:cs="Calibri"/>
+        </w:rPr>
+        <w:t xml:space="preserve"> I also added another layer </w:t>
+      </w:r>
+      <w:r>
+        <w:rPr>
+          <w:rFonts w:ascii="Calibri" w:eastAsia="Calibri" w:hAnsi="Calibri" w:cs="Calibri"/>
+        </w:rPr>
+        <w:t xml:space="preserve">of security with </w:t>
+      </w:r>
+      <w:r>
+        <w:rPr>
+          <w:rFonts w:ascii="Calibri" w:eastAsia="Calibri" w:hAnsi="Calibri" w:cs="Calibri"/>
+        </w:rPr>
+        <w:t>JavaScript</w:t>
+      </w:r>
+      <w:r>
+        <w:rPr>
+          <w:rFonts w:ascii="Calibri" w:eastAsia="Calibri" w:hAnsi="Calibri" w:cs="Calibri"/>
+        </w:rPr>
+        <w:t xml:space="preserve"> and </w:t>
+      </w:r>
+      <w:r>
+        <w:rPr>
+          <w:rFonts w:ascii="Calibri" w:eastAsia="Calibri" w:hAnsi="Calibri" w:cs="Calibri"/>
+        </w:rPr>
+        <w:t>PHP.</w:t>
+      </w:r>
     </w:p>
     <w:sectPr>
-      <w:headerReference w:type="default" r:id="rId6"/>
+      <w:headerReference w:type="default" r:id="rId8"/>
       <w:pgSz w:w="11906" w:h="16838"/>
       <w:pgMar w:top="1440" w:right="1440" w:bottom="1440" w:left="1440" w:header="708" w:footer="708" w:gutter="0"/>
       <w:cols w:space="708"/>

</xml_diff>

<commit_message>
tweaking project + documentation
</commit_message>
<xml_diff>
--- a/documents/CINI_471012861_PROJ3.docx
+++ b/documents/CINI_471012861_PROJ3.docx
@@ -416,6 +416,24 @@
         </w:rPr>
         <w:t xml:space="preserve"> for my admin panel.</w:t>
       </w:r>
+      <w:r>
+        <w:rPr>
+          <w:rFonts w:ascii="Calibri" w:eastAsia="Calibri" w:hAnsi="Calibri" w:cs="Calibri"/>
+        </w:rPr>
+        <w:t xml:space="preserve"> As for ip whitelisting I have created an if statement within my ws.php file to check if the user’s domain url matches the parameters within the If statement and if they don’t then the request dies and they are unable to access it.</w:t>
+      </w:r>
+      <w:r>
+        <w:rPr>
+          <w:rFonts w:ascii="Calibri" w:eastAsia="Calibri" w:hAnsi="Calibri" w:cs="Calibri"/>
+        </w:rPr>
+        <w:t xml:space="preserve"> I have also got an if statement that checks the access rights of the user </w:t>
+      </w:r>
+      <w:r>
+        <w:rPr>
+          <w:rFonts w:ascii="Calibri" w:eastAsia="Calibri" w:hAnsi="Calibri" w:cs="Calibri"/>
+        </w:rPr>
+        <w:t>when they try to login to the admin panel located within the adminLogin function.</w:t>
+      </w:r>
     </w:p>
     <w:p>
       <w:pPr>
@@ -508,7 +526,19 @@
         <w:rPr>
           <w:rFonts w:ascii="Calibri" w:eastAsia="Calibri" w:hAnsi="Calibri" w:cs="Calibri"/>
         </w:rPr>
-        <w:t>PHP.</w:t>
+        <w:t>PHP</w:t>
+      </w:r>
+      <w:r>
+        <w:rPr>
+          <w:rFonts w:ascii="Calibri" w:eastAsia="Calibri" w:hAnsi="Calibri" w:cs="Calibri"/>
+        </w:rPr>
+        <w:t xml:space="preserve"> with custom code to check if empty and checkValidity</w:t>
+      </w:r>
+      <w:r>
+        <w:rPr>
+          <w:rFonts w:ascii="Calibri" w:eastAsia="Calibri" w:hAnsi="Calibri" w:cs="Calibri"/>
+        </w:rPr>
+        <w:t>.</w:t>
       </w:r>
     </w:p>
     <w:sectPr>

</xml_diff>

<commit_message>
tweak docs and error messages
</commit_message>
<xml_diff>
--- a/documents/CINI_471012861_PROJ3.docx
+++ b/documents/CINI_471012861_PROJ3.docx
@@ -55,31 +55,6 @@
           <w:b/>
         </w:rPr>
         <w:t>11. Test application over HTTPS connection, (screenshot evidence)</w:t>
-      </w:r>
-    </w:p>
-    <w:p>
-      <w:pPr>
-        <w:rPr>
-          <w:rFonts w:ascii="Calibri" w:eastAsia="Calibri" w:hAnsi="Calibri" w:cs="Calibri"/>
-        </w:rPr>
-      </w:pPr>
-      <w:r>
-        <w:rPr>
-          <w:rFonts w:ascii="Calibri" w:eastAsia="Calibri" w:hAnsi="Calibri" w:cs="Calibri"/>
-        </w:rPr>
-        <w:t>(insert picture</w:t>
-      </w:r>
-      <w:r>
-        <w:rPr>
-          <w:rFonts w:ascii="Calibri" w:eastAsia="Calibri" w:hAnsi="Calibri" w:cs="Calibri"/>
-        </w:rPr>
-        <w:t>s</w:t>
-      </w:r>
-      <w:r>
-        <w:rPr>
-          <w:rFonts w:ascii="Calibri" w:eastAsia="Calibri" w:hAnsi="Calibri" w:cs="Calibri"/>
-        </w:rPr>
-        <w:t>)</w:t>
       </w:r>
     </w:p>
     <w:p>
@@ -439,6 +414,137 @@
       <w:pPr>
         <w:rPr>
           <w:rFonts w:ascii="Calibri" w:eastAsia="Calibri" w:hAnsi="Calibri" w:cs="Calibri"/>
+          <w:u w:val="single"/>
+        </w:rPr>
+      </w:pPr>
+      <w:r>
+        <w:rPr>
+          <w:rFonts w:ascii="Calibri" w:eastAsia="Calibri" w:hAnsi="Calibri" w:cs="Calibri"/>
+          <w:u w:val="single"/>
+        </w:rPr>
+        <w:t xml:space="preserve">Authentication with passwords: </w:t>
+      </w:r>
+    </w:p>
+    <w:p>
+      <w:pPr>
+        <w:rPr>
+          <w:rFonts w:ascii="Calibri" w:eastAsia="Calibri" w:hAnsi="Calibri" w:cs="Calibri"/>
+        </w:rPr>
+      </w:pPr>
+      <w:r>
+        <w:rPr>
+          <w:rFonts w:ascii="Calibri" w:eastAsia="Calibri" w:hAnsi="Calibri" w:cs="Calibri"/>
+          <w:noProof/>
+        </w:rPr>
+        <w:drawing>
+          <wp:inline distT="0" distB="0" distL="0" distR="0" wp14:anchorId="16A66907" wp14:editId="762D4AE2">
+            <wp:extent cx="5724525" cy="714375"/>
+            <wp:effectExtent l="0" t="0" r="0" b="0"/>
+            <wp:docPr id="2" name="Picture 2"/>
+            <wp:cNvGraphicFramePr>
+              <a:graphicFrameLocks xmlns:a="http://schemas.openxmlformats.org/drawingml/2006/main" noChangeAspect="1"/>
+            </wp:cNvGraphicFramePr>
+            <a:graphic xmlns:a="http://schemas.openxmlformats.org/drawingml/2006/main">
+              <a:graphicData uri="http://schemas.openxmlformats.org/drawingml/2006/picture">
+                <pic:pic xmlns:pic="http://schemas.openxmlformats.org/drawingml/2006/picture">
+                  <pic:nvPicPr>
+                    <pic:cNvPr id="0" name="Picture 1"/>
+                    <pic:cNvPicPr>
+                      <a:picLocks noChangeAspect="1" noChangeArrowheads="1"/>
+                    </pic:cNvPicPr>
+                  </pic:nvPicPr>
+                  <pic:blipFill>
+                    <a:blip r:embed="rId8" cstate="print">
+                      <a:extLst>
+                        <a:ext uri="{28A0092B-C50C-407E-A947-70E740481C1C}">
+                          <a14:useLocalDpi xmlns:a14="http://schemas.microsoft.com/office/drawing/2010/main" val="0"/>
+                        </a:ext>
+                      </a:extLst>
+                    </a:blip>
+                    <a:srcRect/>
+                    <a:stretch>
+                      <a:fillRect/>
+                    </a:stretch>
+                  </pic:blipFill>
+                  <pic:spPr bwMode="auto">
+                    <a:xfrm>
+                      <a:off x="0" y="0"/>
+                      <a:ext cx="5724525" cy="714375"/>
+                    </a:xfrm>
+                    <a:prstGeom prst="rect">
+                      <a:avLst/>
+                    </a:prstGeom>
+                    <a:noFill/>
+                    <a:ln>
+                      <a:noFill/>
+                    </a:ln>
+                  </pic:spPr>
+                </pic:pic>
+              </a:graphicData>
+            </a:graphic>
+          </wp:inline>
+        </w:drawing>
+      </w:r>
+    </w:p>
+    <w:p>
+      <w:pPr>
+        <w:rPr>
+          <w:rFonts w:ascii="Calibri" w:eastAsia="Calibri" w:hAnsi="Calibri" w:cs="Calibri"/>
+        </w:rPr>
+      </w:pPr>
+      <w:r>
+        <w:rPr>
+          <w:noProof/>
+        </w:rPr>
+        <w:pict w14:anchorId="5BC384CD">
+          <v:oval id="_x0000_s1026" style="position:absolute;margin-left:25.5pt;margin-top:47.25pt;width:186pt;height:23.25pt;z-index:251658240" filled="f" strokecolor="white [3212]"/>
+        </w:pict>
+      </w:r>
+      <w:r>
+        <w:rPr>
+          <w:noProof/>
+        </w:rPr>
+        <w:drawing>
+          <wp:inline distT="0" distB="0" distL="0" distR="0" wp14:anchorId="725CD88F" wp14:editId="036B137E">
+            <wp:extent cx="5731510" cy="2186305"/>
+            <wp:effectExtent l="0" t="0" r="0" b="0"/>
+            <wp:docPr id="4" name="Picture 4"/>
+            <wp:cNvGraphicFramePr>
+              <a:graphicFrameLocks xmlns:a="http://schemas.openxmlformats.org/drawingml/2006/main" noChangeAspect="1"/>
+            </wp:cNvGraphicFramePr>
+            <a:graphic xmlns:a="http://schemas.openxmlformats.org/drawingml/2006/main">
+              <a:graphicData uri="http://schemas.openxmlformats.org/drawingml/2006/picture">
+                <pic:pic xmlns:pic="http://schemas.openxmlformats.org/drawingml/2006/picture">
+                  <pic:nvPicPr>
+                    <pic:cNvPr id="1" name=""/>
+                    <pic:cNvPicPr/>
+                  </pic:nvPicPr>
+                  <pic:blipFill>
+                    <a:blip r:embed="rId9"/>
+                    <a:stretch>
+                      <a:fillRect/>
+                    </a:stretch>
+                  </pic:blipFill>
+                  <pic:spPr>
+                    <a:xfrm>
+                      <a:off x="0" y="0"/>
+                      <a:ext cx="5731510" cy="2186305"/>
+                    </a:xfrm>
+                    <a:prstGeom prst="rect">
+                      <a:avLst/>
+                    </a:prstGeom>
+                  </pic:spPr>
+                </pic:pic>
+              </a:graphicData>
+            </a:graphic>
+          </wp:inline>
+        </w:drawing>
+      </w:r>
+    </w:p>
+    <w:p>
+      <w:pPr>
+        <w:rPr>
+          <w:rFonts w:ascii="Calibri" w:eastAsia="Calibri" w:hAnsi="Calibri" w:cs="Calibri"/>
           <w:b/>
         </w:rPr>
       </w:pPr>
@@ -532,7 +638,19 @@
         <w:rPr>
           <w:rFonts w:ascii="Calibri" w:eastAsia="Calibri" w:hAnsi="Calibri" w:cs="Calibri"/>
         </w:rPr>
-        <w:t xml:space="preserve"> with custom code to check if empty and checkValidity</w:t>
+        <w:t xml:space="preserve"> with </w:t>
+      </w:r>
+      <w:r>
+        <w:rPr>
+          <w:rFonts w:ascii="Calibri" w:eastAsia="Calibri" w:hAnsi="Calibri" w:cs="Calibri"/>
+        </w:rPr>
+        <w:t>password_hash along with password_verify to check that the value is equal to the value in the database and also if statements</w:t>
+      </w:r>
+      <w:r>
+        <w:rPr>
+          <w:rFonts w:ascii="Calibri" w:eastAsia="Calibri" w:hAnsi="Calibri" w:cs="Calibri"/>
+        </w:rPr>
+        <w:t xml:space="preserve"> to check if empty</w:t>
       </w:r>
       <w:r>
         <w:rPr>
@@ -542,7 +660,7 @@
       </w:r>
     </w:p>
     <w:sectPr>
-      <w:headerReference w:type="default" r:id="rId8"/>
+      <w:headerReference w:type="default" r:id="rId10"/>
       <w:pgSz w:w="11906" w:h="16838"/>
       <w:pgMar w:top="1440" w:right="1440" w:bottom="1440" w:left="1440" w:header="708" w:footer="708" w:gutter="0"/>
       <w:cols w:space="708"/>

</xml_diff>